<commit_message>
almost full worked, problem with role, and create new managers
</commit_message>
<xml_diff>
--- a/metasnacks/server/downloads/products.docx
+++ b/metasnacks/server/downloads/products.docx
@@ -25,35 +25,35 @@
         <w:tc>
           <w:p>
             <w:r>
-              <w:t xml:space="preserve">Product ID</w:t>
-            </w:r>
-          </w:p>
-        </w:tc>
-        <w:tc>
-          <w:p>
-            <w:r>
-              <w:t xml:space="preserve">Product Name</w:t>
-            </w:r>
-          </w:p>
-        </w:tc>
-        <w:tc>
-          <w:p>
-            <w:r>
-              <w:t xml:space="preserve">Type</w:t>
-            </w:r>
-          </w:p>
-        </w:tc>
-        <w:tc>
-          <w:p>
-            <w:r>
-              <w:t xml:space="preserve">Description</w:t>
-            </w:r>
-          </w:p>
-        </w:tc>
-        <w:tc>
-          <w:p>
-            <w:r>
-              <w:t xml:space="preserve">Price</w:t>
+              <w:t xml:space="preserve">ID пользователя</w:t>
+            </w:r>
+          </w:p>
+        </w:tc>
+        <w:tc>
+          <w:p>
+            <w:r>
+              <w:t xml:space="preserve">Название организации</w:t>
+            </w:r>
+          </w:p>
+        </w:tc>
+        <w:tc>
+          <w:p>
+            <w:r>
+              <w:t xml:space="preserve">Имя заказчика</w:t>
+            </w:r>
+          </w:p>
+        </w:tc>
+        <w:tc>
+          <w:p>
+            <w:r>
+              <w:t xml:space="preserve">Номер телефона</w:t>
+            </w:r>
+          </w:p>
+        </w:tc>
+        <w:tc>
+          <w:p>
+            <w:r>
+              <w:t xml:space="preserve">Откуда узнал о компании</w:t>
             </w:r>
           </w:p>
         </w:tc>
@@ -62,20 +62,6 @@
         <w:tc>
           <w:p>
             <w:r>
-              <w:t xml:space="preserve">4</w:t>
-            </w:r>
-          </w:p>
-        </w:tc>
-        <w:tc>
-          <w:p>
-            <w:r>
-              <w:t xml:space="preserve">Чипсы со вкусом лимона</w:t>
-            </w:r>
-          </w:p>
-        </w:tc>
-        <w:tc>
-          <w:p>
-            <w:r>
               <w:t xml:space="preserve">2</w:t>
             </w:r>
           </w:p>
@@ -83,14 +69,28 @@
         <w:tc>
           <w:p>
             <w:r>
-              <w:t xml:space="preserve">Рецептура этих чипсов была сделана для новых ощущений при их пробе</w:t>
-            </w:r>
-          </w:p>
-        </w:tc>
-        <w:tc>
-          <w:p>
-            <w:r>
-              <w:t xml:space="preserve">400</w:t>
+              <w:t xml:space="preserve">ООО Пятёрочка</w:t>
+            </w:r>
+          </w:p>
+        </w:tc>
+        <w:tc>
+          <w:p>
+            <w:r>
+              <w:t xml:space="preserve">Артем</w:t>
+            </w:r>
+          </w:p>
+        </w:tc>
+        <w:tc>
+          <w:p>
+            <w:r>
+              <w:t xml:space="preserve">+7 (910) 346-98-89</w:t>
+            </w:r>
+          </w:p>
+        </w:tc>
+        <w:tc>
+          <w:p>
+            <w:r>
+              <w:t xml:space="preserve">реклама на билборде</w:t>
             </w:r>
           </w:p>
         </w:tc>
@@ -99,183 +99,35 @@
         <w:tc>
           <w:p>
             <w:r>
-              <w:t xml:space="preserve">5</w:t>
-            </w:r>
-          </w:p>
-        </w:tc>
-        <w:tc>
-          <w:p>
-            <w:r>
-              <w:t xml:space="preserve">Орехи со вкусом кальмара</w:t>
-            </w:r>
-          </w:p>
-        </w:tc>
-        <w:tc>
-          <w:p>
-            <w:r>
-              <w:t xml:space="preserve">1</w:t>
-            </w:r>
-          </w:p>
-        </w:tc>
-        <w:tc>
-          <w:p>
-            <w:r>
-              <w:t xml:space="preserve">Эти орехи порадуют ваши вкусовые рецепторы</w:t>
-            </w:r>
-          </w:p>
-        </w:tc>
-        <w:tc>
-          <w:p>
-            <w:r>
-              <w:t xml:space="preserve">200</w:t>
-            </w:r>
-          </w:p>
-        </w:tc>
-      </w:tr>
-      <w:tr>
-        <w:tc>
-          <w:p>
-            <w:r>
-              <w:t xml:space="preserve">6</w:t>
-            </w:r>
-          </w:p>
-        </w:tc>
-        <w:tc>
-          <w:p>
-            <w:r>
-              <w:t xml:space="preserve">Чипсы со вкусом свиных ребрышек</w:t>
-            </w:r>
-          </w:p>
-        </w:tc>
-        <w:tc>
-          <w:p>
-            <w:r>
-              <w:t xml:space="preserve">2</w:t>
-            </w:r>
-          </w:p>
-        </w:tc>
-        <w:tc>
-          <w:p>
-            <w:r>
-              <w:t xml:space="preserve">Данные чипсы не оставят вам равнодушными</w:t>
-            </w:r>
-          </w:p>
-        </w:tc>
-        <w:tc>
-          <w:p>
-            <w:r>
-              <w:t xml:space="preserve">500</w:t>
-            </w:r>
-          </w:p>
-        </w:tc>
-      </w:tr>
-      <w:tr>
-        <w:tc>
-          <w:p>
-            <w:r>
-              <w:t xml:space="preserve">7</w:t>
-            </w:r>
-          </w:p>
-        </w:tc>
-        <w:tc>
-          <w:p>
-            <w:r>
-              <w:t xml:space="preserve">КРЕЕЕКЕРЫ</w:t>
-            </w:r>
-          </w:p>
-        </w:tc>
-        <w:tc>
-          <w:p>
-            <w:r>
-              <w:t xml:space="preserve">3</w:t>
-            </w:r>
-          </w:p>
-        </w:tc>
-        <w:tc>
-          <w:p>
-            <w:r>
-              <w:t xml:space="preserve">ААААААААА</w:t>
-            </w:r>
-          </w:p>
-        </w:tc>
-        <w:tc>
-          <w:p>
-            <w:r>
-              <w:t xml:space="preserve">300</w:t>
-            </w:r>
-          </w:p>
-        </w:tc>
-      </w:tr>
-      <w:tr>
-        <w:tc>
-          <w:p>
-            <w:r>
-              <w:t xml:space="preserve">11</w:t>
-            </w:r>
-          </w:p>
-        </w:tc>
-        <w:tc>
-          <w:p>
-            <w:r>
-              <w:t xml:space="preserve">Чипсеки</w:t>
-            </w:r>
-          </w:p>
-        </w:tc>
-        <w:tc>
-          <w:p>
-            <w:r>
-              <w:t xml:space="preserve">2</w:t>
-            </w:r>
-          </w:p>
-        </w:tc>
-        <w:tc>
-          <w:p>
-            <w:r>
-              <w:t xml:space="preserve">АААААААААААААА</w:t>
-            </w:r>
-          </w:p>
-        </w:tc>
-        <w:tc>
-          <w:p>
-            <w:r>
-              <w:t xml:space="preserve">300</w:t>
-            </w:r>
-          </w:p>
-        </w:tc>
-      </w:tr>
-      <w:tr>
-        <w:tc>
-          <w:p>
-            <w:r>
-              <w:t xml:space="preserve">12</w:t>
-            </w:r>
-          </w:p>
-        </w:tc>
-        <w:tc>
-          <w:p>
-            <w:r>
-              <w:t xml:space="preserve">Сухарики</w:t>
-            </w:r>
-          </w:p>
-        </w:tc>
-        <w:tc>
-          <w:p>
-            <w:r>
-              <w:t xml:space="preserve">3</w:t>
-            </w:r>
-          </w:p>
-        </w:tc>
-        <w:tc>
-          <w:p>
-            <w:r>
-              <w:t xml:space="preserve">Сухарики какие-то</w:t>
-            </w:r>
-          </w:p>
-        </w:tc>
-        <w:tc>
-          <w:p>
-            <w:r>
-              <w:t xml:space="preserve">300</w:t>
+              <w:t xml:space="preserve">4</w:t>
+            </w:r>
+          </w:p>
+        </w:tc>
+        <w:tc>
+          <w:p>
+            <w:r>
+              <w:t xml:space="preserve">ООО Магнит</w:t>
+            </w:r>
+          </w:p>
+        </w:tc>
+        <w:tc>
+          <w:p>
+            <w:r>
+              <w:t xml:space="preserve">Вячеслав</w:t>
+            </w:r>
+          </w:p>
+        </w:tc>
+        <w:tc>
+          <w:p>
+            <w:r>
+              <w:t xml:space="preserve">79119387037</w:t>
+            </w:r>
+          </w:p>
+        </w:tc>
+        <w:tc>
+          <w:p>
+            <w:r>
+              <w:t xml:space="preserve">Инстаграм</w:t>
             </w:r>
           </w:p>
         </w:tc>

</xml_diff>